<commit_message>
Fix some troubles in doc
</commit_message>
<xml_diff>
--- a/LAB_4/IS_LAB_4.docx
+++ b/LAB_4/IS_LAB_4.docx
@@ -151,6 +151,15 @@
         </w:rPr>
         <w:t>Лабораторная работа</w:t>
       </w:r>
+      <w:r>
+        <w:rPr>
+          <w:rFonts w:ascii="Times New Roman" w:hAnsi="Times New Roman" w:cs="Times New Roman"/>
+          <w:b/>
+          <w:sz w:val="28"/>
+          <w:szCs w:val="28"/>
+        </w:rPr>
+        <w:t xml:space="preserve"> №4</w:t>
+      </w:r>
     </w:p>
     <w:p>
       <w:pPr>
@@ -189,7 +198,23 @@
           <w:sz w:val="28"/>
           <w:szCs w:val="28"/>
         </w:rPr>
-        <w:t>на тему «ЭС по выбору банка для получения кредита»</w:t>
+        <w:t>на тему «</w:t>
+      </w:r>
+      <w:r>
+        <w:rPr>
+          <w:rFonts w:ascii="Times New Roman" w:hAnsi="Times New Roman" w:cs="Times New Roman"/>
+          <w:sz w:val="28"/>
+          <w:szCs w:val="28"/>
+        </w:rPr>
+        <w:t>Применение нейронных сетей для обработки информации</w:t>
+      </w:r>
+      <w:r>
+        <w:rPr>
+          <w:rFonts w:ascii="Times New Roman" w:hAnsi="Times New Roman" w:cs="Times New Roman"/>
+          <w:sz w:val="28"/>
+          <w:szCs w:val="28"/>
+        </w:rPr>
+        <w:t>»</w:t>
       </w:r>
     </w:p>
     <w:p>
@@ -949,23 +974,7 @@
           <w:sz w:val="28"/>
           <w:szCs w:val="28"/>
         </w:rPr>
-        <w:t xml:space="preserve">Способ </w:t>
-      </w:r>
-      <w:r>
-        <w:rPr>
-          <w:rFonts w:ascii="Times New Roman" w:hAnsi="Times New Roman" w:cs="Times New Roman"/>
-          <w:sz w:val="28"/>
-          <w:szCs w:val="28"/>
-        </w:rPr>
-        <w:t>обучения нейронной сети</w:t>
-      </w:r>
-      <w:r>
-        <w:rPr>
-          <w:rFonts w:ascii="Times New Roman" w:hAnsi="Times New Roman" w:cs="Times New Roman"/>
-          <w:sz w:val="28"/>
-          <w:szCs w:val="28"/>
-        </w:rPr>
-        <w:t xml:space="preserve"> – дерево принятия решений</w:t>
+        <w:t>Способ обучения нейронной сети – дерево принятия решений</w:t>
       </w:r>
     </w:p>
     <w:p>

</xml_diff>